<commit_message>
Fix: lab10 + small fixes
</commit_message>
<xml_diff>
--- a/lab6/doc/Твои глаза самые красивые.docx
+++ b/lab6/doc/Твои глаза самые красивые.docx
@@ -9,7 +9,6 @@
           <w:rFonts w:cs="AristocratB"/>
           <w:sz w:val="104"/>
           <w:szCs w:val="104"/>
-          <w:lang w:val="en-US"/>
         </w:rPr>
       </w:pPr>
       <w:r>
@@ -18,22 +17,207 @@
           <w:sz w:val="104"/>
           <w:szCs w:val="104"/>
         </w:rPr>
-        <w:t>העיניים שלך/שלך הן/הן הכי</w:t>
-      </w:r>
+        <w:t>העיניים שלך/שלך הן/הן הכי יפות</w:t>
+      </w:r>
+    </w:p>
+    <w:p>
+      <w:pPr>
+        <w:jc w:val="right"/>
+        <w:rPr>
+          <w:rFonts w:cs="AristocratB"/>
+          <w:sz w:val="104"/>
+          <w:szCs w:val="104"/>
+          <w:lang w:val="en-US"/>
+        </w:rPr>
+      </w:pPr>
       <w:bookmarkStart w:id="0" w:name="_GoBack"/>
       <w:bookmarkEnd w:id="0"/>
-      <w:r>
-        <w:rPr>
-          <w:rFonts w:cs="AristocratB"/>
-          <w:sz w:val="104"/>
-          <w:szCs w:val="104"/>
-        </w:rPr>
-        <w:t xml:space="preserve"> יפות</w:t>
-      </w:r>
+    </w:p>
+    <w:p>
+      <w:pPr>
+        <w:jc w:val="right"/>
+        <w:rPr>
+          <w:rFonts w:cs="AristocratB"/>
+          <w:sz w:val="104"/>
+          <w:szCs w:val="104"/>
+        </w:rPr>
+      </w:pPr>
+    </w:p>
+    <w:p>
+      <w:pPr>
+        <w:jc w:val="right"/>
+        <w:rPr>
+          <w:rFonts w:cs="AristocratB"/>
+          <w:sz w:val="104"/>
+          <w:szCs w:val="104"/>
+          <w:lang w:val="en-US"/>
+        </w:rPr>
+      </w:pPr>
+    </w:p>
+    <w:p>
+      <w:pPr>
+        <w:jc w:val="right"/>
+        <w:rPr>
+          <w:rFonts w:cs="AristocratB"/>
+          <w:sz w:val="104"/>
+          <w:szCs w:val="104"/>
+          <w:lang w:val="en-US"/>
+        </w:rPr>
+      </w:pPr>
+      <w:r>
+        <w:rPr>
+          <w:rFonts w:cs="AristocratB"/>
+          <w:sz w:val="104"/>
+          <w:szCs w:val="104"/>
+        </w:rPr>
+        <w:t>העיניים</w:t>
+      </w:r>
+      <w:r>
+        <w:rPr>
+          <w:rFonts w:cs="AristocratB"/>
+          <w:sz w:val="104"/>
+          <w:szCs w:val="104"/>
+          <w:lang w:val="en-US"/>
+        </w:rPr>
+        <w:t xml:space="preserve"> </w:t>
+      </w:r>
+      <w:r>
+        <w:rPr>
+          <w:rFonts w:cs="AristocratB"/>
+          <w:sz w:val="104"/>
+          <w:szCs w:val="104"/>
+        </w:rPr>
+        <w:t>שלך</w:t>
+      </w:r>
+      <w:r>
+        <w:rPr>
+          <w:rFonts w:cs="AristocratB"/>
+          <w:sz w:val="104"/>
+          <w:szCs w:val="104"/>
+          <w:lang w:val="en-US"/>
+        </w:rPr>
+        <w:t>/</w:t>
+      </w:r>
+      <w:r>
+        <w:rPr>
+          <w:rFonts w:cs="AristocratB"/>
+          <w:sz w:val="104"/>
+          <w:szCs w:val="104"/>
+        </w:rPr>
+        <w:t>שלך</w:t>
+      </w:r>
+      <w:r>
+        <w:rPr>
+          <w:rFonts w:cs="AristocratB"/>
+          <w:sz w:val="104"/>
+          <w:szCs w:val="104"/>
+          <w:lang w:val="en-US"/>
+        </w:rPr>
+        <w:t xml:space="preserve"> </w:t>
+      </w:r>
+      <w:r>
+        <w:rPr>
+          <w:rFonts w:cs="AristocratB"/>
+          <w:sz w:val="104"/>
+          <w:szCs w:val="104"/>
+        </w:rPr>
+        <w:t>הן</w:t>
+      </w:r>
+      <w:r>
+        <w:rPr>
+          <w:rFonts w:cs="AristocratB"/>
+          <w:sz w:val="104"/>
+          <w:szCs w:val="104"/>
+          <w:lang w:val="en-US"/>
+        </w:rPr>
+        <w:t>/</w:t>
+      </w:r>
+      <w:r>
+        <w:rPr>
+          <w:rFonts w:cs="AristocratB"/>
+          <w:sz w:val="104"/>
+          <w:szCs w:val="104"/>
+        </w:rPr>
+        <w:t>הן</w:t>
+      </w:r>
+      <w:r>
+        <w:rPr>
+          <w:rFonts w:cs="AristocratB"/>
+          <w:sz w:val="104"/>
+          <w:szCs w:val="104"/>
+          <w:lang w:val="en-US"/>
+        </w:rPr>
+        <w:t xml:space="preserve"> </w:t>
+      </w:r>
+      <w:r>
+        <w:rPr>
+          <w:rFonts w:cs="AristocratB"/>
+          <w:sz w:val="104"/>
+          <w:szCs w:val="104"/>
+        </w:rPr>
+        <w:t>הכי</w:t>
+      </w:r>
+      <w:r>
+        <w:rPr>
+          <w:rFonts w:cs="AristocratB"/>
+          <w:sz w:val="104"/>
+          <w:szCs w:val="104"/>
+          <w:lang w:val="en-US"/>
+        </w:rPr>
+        <w:t xml:space="preserve"> </w:t>
+      </w:r>
+      <w:r>
+        <w:rPr>
+          <w:rFonts w:cs="AristocratB"/>
+          <w:sz w:val="104"/>
+          <w:szCs w:val="104"/>
+        </w:rPr>
+        <w:t>יפות</w:t>
+      </w:r>
+    </w:p>
+    <w:p>
+      <w:pPr>
+        <w:jc w:val="right"/>
+        <w:rPr>
+          <w:rFonts w:cs="AristocratB"/>
+          <w:sz w:val="104"/>
+          <w:szCs w:val="104"/>
+          <w:lang w:val="en-US"/>
+        </w:rPr>
+      </w:pPr>
+    </w:p>
+    <w:p>
+      <w:pPr>
+        <w:jc w:val="right"/>
+        <w:rPr>
+          <w:rFonts w:cs="AristocratB"/>
+          <w:sz w:val="104"/>
+          <w:szCs w:val="104"/>
+          <w:lang w:val="en-US"/>
+        </w:rPr>
+      </w:pPr>
+    </w:p>
+    <w:p>
+      <w:pPr>
+        <w:jc w:val="right"/>
+        <w:rPr>
+          <w:rFonts w:cs="AristocratB"/>
+          <w:sz w:val="104"/>
+          <w:szCs w:val="104"/>
+          <w:lang w:val="en-US"/>
+        </w:rPr>
+      </w:pPr>
+    </w:p>
+    <w:p>
+      <w:pPr>
+        <w:rPr>
+          <w:lang w:val="en-US"/>
+        </w:rPr>
+      </w:pPr>
     </w:p>
     <w:sectPr>
-      <w:pgSz w:w="11906" w:h="16838"/>
-      <w:pgMar w:top="1134" w:right="850" w:bottom="1134" w:left="1701" w:header="708" w:footer="708" w:gutter="0"/>
+      <w:pgSz w:w="16838" w:h="11906" w:orient="landscape"/>
+      <w:pgMar w:top="1701" w:right="1134" w:bottom="850" w:left="1134" w:header="708" w:footer="708" w:gutter="0"/>
       <w:cols w:space="708"/>
       <w:docGrid w:linePitch="360"/>
     </w:sectPr>
@@ -434,7 +618,7 @@
   <w:style w:type="paragraph" w:default="1" w:styleId="a">
     <w:name w:val="Normal"/>
     <w:qFormat/>
-    <w:rsid w:val="001D3F0C"/>
+    <w:rsid w:val="00564CD6"/>
     <w:pPr>
       <w:spacing w:line="360" w:lineRule="auto"/>
     </w:pPr>

</xml_diff>